<commit_message>
please use github sravya
</commit_message>
<xml_diff>
--- a/Documentation/group norms.docx
+++ b/Documentation/group norms.docx
@@ -3,37 +3,501 @@
 <w:document xmlns:wpc="http://schemas.microsoft.com/office/word/2010/wordprocessingCanvas" xmlns:cx="http://schemas.microsoft.com/office/drawing/2014/chartex" xmlns:cx1="http://schemas.microsoft.com/office/drawing/2015/9/8/chartex" xmlns:cx2="http://schemas.microsoft.com/office/drawing/2015/10/21/chartex" xmlns:cx3="http://schemas.microsoft.com/office/drawing/2016/5/9/chartex" xmlns:cx4="http://schemas.microsoft.com/office/drawing/2016/5/10/chartex" xmlns:cx5="http://schemas.microsoft.com/office/drawing/2016/5/11/chartex" xmlns:cx6="http://schemas.microsoft.com/office/drawing/2016/5/12/chartex" xmlns:cx7="http://schemas.microsoft.com/office/drawing/2016/5/13/chartex" xmlns:cx8="http://schemas.microsoft.com/office/drawing/2016/5/14/chartex" xmlns:mc="http://schemas.openxmlformats.org/markup-compatibility/2006" xmlns:aink="http://schemas.microsoft.com/office/drawing/2016/ink" xmlns:am3d="http://schemas.microsoft.com/office/drawing/2017/model3d" xmlns:o="urn:schemas-microsoft-com:office:office" xmlns:r="http://schemas.openxmlformats.org/officeDocument/2006/relationships" xmlns:m="http://schemas.openxmlformats.org/officeDocument/2006/math" xmlns:v="urn:schemas-microsoft-com:vml" xmlns:wp14="http://schemas.microsoft.com/office/word/2010/wordprocessingDrawing" xmlns:wp="http://schemas.openxmlformats.org/drawingml/2006/wordprocessingDrawing" xmlns:w10="urn:schemas-microsoft-com:office:word" xmlns:w="http://schemas.openxmlformats.org/wordprocessingml/2006/main" xmlns:w14="http://schemas.microsoft.com/office/word/2010/wordml" xmlns:w15="http://schemas.microsoft.com/office/word/2012/wordml" xmlns:w16cid="http://schemas.microsoft.com/office/word/2016/wordml/cid" xmlns:w16se="http://schemas.microsoft.com/office/word/2015/wordml/symex" xmlns:wpg="http://schemas.microsoft.com/office/word/2010/wordprocessingGroup" xmlns:wpi="http://schemas.microsoft.com/office/word/2010/wordprocessingInk" xmlns:wne="http://schemas.microsoft.com/office/word/2006/wordml" xmlns:wps="http://schemas.microsoft.com/office/word/2010/wordprocessingShape" mc:Ignorable="w14 w15 w16se w16cid wp14">
   <w:body>
     <w:p>
+      <w:pPr>
+        <w:pStyle w:val="Title"/>
+      </w:pPr>
       <w:r>
-        <w:t>Group norms:</w:t>
+        <w:t>IB CS(SL)Year End</w:t>
+      </w:r>
+      <w:r>
+        <w:t xml:space="preserve"> Project – Group formation</w:t>
       </w:r>
     </w:p>
     <w:p>
+      <w:pPr>
+        <w:pStyle w:val="ListParagraph"/>
+        <w:numPr>
+          <w:ilvl w:val="0"/>
+          <w:numId w:val="1"/>
+        </w:numPr>
+        <w:rPr>
+          <w:b/>
+        </w:rPr>
+      </w:pPr>
       <w:r>
-        <w:t xml:space="preserve">Be happy </w:t>
+        <w:rPr>
+          <w:b/>
+        </w:rPr>
+        <w:t>Identify Strengths and Weaknesses</w:t>
+      </w:r>
+    </w:p>
+    <w:p>
+      <w:pPr>
+        <w:ind w:left="360"/>
+        <w:rPr>
+          <w:b/>
+        </w:rPr>
+      </w:pPr>
+      <w:r>
+        <w:rPr>
+          <w:b/>
+        </w:rPr>
+        <w:t>Create a chart that lists each group members strengths and weaknesses</w:t>
+      </w:r>
+    </w:p>
+    <w:tbl>
+      <w:tblPr>
+        <w:tblW w:w="8033" w:type="dxa"/>
+        <w:tblCellMar>
+          <w:left w:w="0" w:type="dxa"/>
+          <w:right w:w="0" w:type="dxa"/>
+        </w:tblCellMar>
+        <w:tblLook w:val="0420" w:firstRow="1" w:lastRow="0" w:firstColumn="0" w:lastColumn="0" w:noHBand="0" w:noVBand="1"/>
+      </w:tblPr>
+      <w:tblGrid>
+        <w:gridCol w:w="2677"/>
+        <w:gridCol w:w="2678"/>
+        <w:gridCol w:w="2678"/>
+      </w:tblGrid>
+      <w:tr>
+        <w:trPr>
+          <w:trHeight w:val="489"/>
+        </w:trPr>
+        <w:tc>
+          <w:tcPr>
+            <w:tcW w:w="2677" w:type="dxa"/>
+            <w:tcBorders>
+              <w:top w:val="single" w:sz="8" w:space="0" w:color="FFFFFF"/>
+              <w:left w:val="single" w:sz="8" w:space="0" w:color="FFFFFF"/>
+              <w:bottom w:val="single" w:sz="24" w:space="0" w:color="FFFFFF"/>
+              <w:right w:val="single" w:sz="8" w:space="0" w:color="FFFFFF"/>
+            </w:tcBorders>
+            <w:shd w:val="clear" w:color="auto" w:fill="B01513"/>
+            <w:tcMar>
+              <w:top w:w="72" w:type="dxa"/>
+              <w:left w:w="144" w:type="dxa"/>
+              <w:bottom w:w="72" w:type="dxa"/>
+              <w:right w:w="144" w:type="dxa"/>
+            </w:tcMar>
+            <w:hideMark/>
+          </w:tcPr>
+          <w:p>
+            <w:pPr>
+              <w:ind w:left="360"/>
+            </w:pPr>
+            <w:r>
+              <w:rPr>
+                <w:b/>
+                <w:bCs/>
+              </w:rPr>
+              <w:t>Team Member</w:t>
+            </w:r>
+          </w:p>
+        </w:tc>
+        <w:tc>
+          <w:tcPr>
+            <w:tcW w:w="2678" w:type="dxa"/>
+            <w:tcBorders>
+              <w:top w:val="single" w:sz="8" w:space="0" w:color="FFFFFF"/>
+              <w:left w:val="single" w:sz="8" w:space="0" w:color="FFFFFF"/>
+              <w:bottom w:val="single" w:sz="24" w:space="0" w:color="FFFFFF"/>
+              <w:right w:val="single" w:sz="8" w:space="0" w:color="FFFFFF"/>
+            </w:tcBorders>
+            <w:shd w:val="clear" w:color="auto" w:fill="B01513"/>
+            <w:tcMar>
+              <w:top w:w="72" w:type="dxa"/>
+              <w:left w:w="144" w:type="dxa"/>
+              <w:bottom w:w="72" w:type="dxa"/>
+              <w:right w:w="144" w:type="dxa"/>
+            </w:tcMar>
+            <w:hideMark/>
+          </w:tcPr>
+          <w:p>
+            <w:pPr>
+              <w:ind w:left="360"/>
+            </w:pPr>
+            <w:r>
+              <w:rPr>
+                <w:b/>
+                <w:bCs/>
+              </w:rPr>
+              <w:t>Strengths</w:t>
+            </w:r>
+          </w:p>
+        </w:tc>
+        <w:tc>
+          <w:tcPr>
+            <w:tcW w:w="2678" w:type="dxa"/>
+            <w:tcBorders>
+              <w:top w:val="single" w:sz="8" w:space="0" w:color="FFFFFF"/>
+              <w:left w:val="single" w:sz="8" w:space="0" w:color="FFFFFF"/>
+              <w:bottom w:val="single" w:sz="24" w:space="0" w:color="FFFFFF"/>
+              <w:right w:val="single" w:sz="8" w:space="0" w:color="FFFFFF"/>
+            </w:tcBorders>
+            <w:shd w:val="clear" w:color="auto" w:fill="B01513"/>
+            <w:tcMar>
+              <w:top w:w="72" w:type="dxa"/>
+              <w:left w:w="144" w:type="dxa"/>
+              <w:bottom w:w="72" w:type="dxa"/>
+              <w:right w:w="144" w:type="dxa"/>
+            </w:tcMar>
+            <w:hideMark/>
+          </w:tcPr>
+          <w:p>
+            <w:pPr>
+              <w:ind w:left="360"/>
+            </w:pPr>
+            <w:r>
+              <w:rPr>
+                <w:b/>
+                <w:bCs/>
+              </w:rPr>
+              <w:t>Weaknesses</w:t>
+            </w:r>
+          </w:p>
+        </w:tc>
+      </w:tr>
+      <w:tr>
+        <w:trPr>
+          <w:trHeight w:val="489"/>
+        </w:trPr>
+        <w:tc>
+          <w:tcPr>
+            <w:tcW w:w="2677" w:type="dxa"/>
+            <w:tcBorders>
+              <w:top w:val="single" w:sz="24" w:space="0" w:color="FFFFFF"/>
+              <w:left w:val="single" w:sz="8" w:space="0" w:color="FFFFFF"/>
+              <w:bottom w:val="single" w:sz="8" w:space="0" w:color="FFFFFF"/>
+              <w:right w:val="single" w:sz="8" w:space="0" w:color="FFFFFF"/>
+            </w:tcBorders>
+            <w:shd w:val="clear" w:color="auto" w:fill="E4CCCC"/>
+            <w:tcMar>
+              <w:top w:w="72" w:type="dxa"/>
+              <w:left w:w="144" w:type="dxa"/>
+              <w:bottom w:w="72" w:type="dxa"/>
+              <w:right w:w="144" w:type="dxa"/>
+            </w:tcMar>
+            <w:hideMark/>
+          </w:tcPr>
+          <w:p>
+            <w:pPr>
+              <w:ind w:left="360"/>
+            </w:pPr>
+            <w:r>
+              <w:t>Student 1</w:t>
+            </w:r>
+          </w:p>
+        </w:tc>
+        <w:tc>
+          <w:tcPr>
+            <w:tcW w:w="2678" w:type="dxa"/>
+            <w:tcBorders>
+              <w:top w:val="single" w:sz="24" w:space="0" w:color="FFFFFF"/>
+              <w:left w:val="single" w:sz="8" w:space="0" w:color="FFFFFF"/>
+              <w:bottom w:val="single" w:sz="8" w:space="0" w:color="FFFFFF"/>
+              <w:right w:val="single" w:sz="8" w:space="0" w:color="FFFFFF"/>
+            </w:tcBorders>
+            <w:shd w:val="clear" w:color="auto" w:fill="E4CCCC"/>
+            <w:tcMar>
+              <w:top w:w="72" w:type="dxa"/>
+              <w:left w:w="144" w:type="dxa"/>
+              <w:bottom w:w="72" w:type="dxa"/>
+              <w:right w:w="144" w:type="dxa"/>
+            </w:tcMar>
+            <w:hideMark/>
+          </w:tcPr>
+          <w:p>
+            <w:pPr>
+              <w:pStyle w:val="ListParagraph"/>
+              <w:numPr>
+                <w:ilvl w:val="0"/>
+                <w:numId w:val="2"/>
+              </w:numPr>
+            </w:pPr>
+          </w:p>
+        </w:tc>
+        <w:tc>
+          <w:tcPr>
+            <w:tcW w:w="2678" w:type="dxa"/>
+            <w:tcBorders>
+              <w:top w:val="single" w:sz="24" w:space="0" w:color="FFFFFF"/>
+              <w:left w:val="single" w:sz="8" w:space="0" w:color="FFFFFF"/>
+              <w:bottom w:val="single" w:sz="8" w:space="0" w:color="FFFFFF"/>
+              <w:right w:val="single" w:sz="8" w:space="0" w:color="FFFFFF"/>
+            </w:tcBorders>
+            <w:shd w:val="clear" w:color="auto" w:fill="E4CCCC"/>
+            <w:tcMar>
+              <w:top w:w="72" w:type="dxa"/>
+              <w:left w:w="144" w:type="dxa"/>
+              <w:bottom w:w="72" w:type="dxa"/>
+              <w:right w:w="144" w:type="dxa"/>
+            </w:tcMar>
+            <w:hideMark/>
+          </w:tcPr>
+          <w:p>
+            <w:pPr>
+              <w:pStyle w:val="ListParagraph"/>
+              <w:numPr>
+                <w:ilvl w:val="0"/>
+                <w:numId w:val="2"/>
+              </w:numPr>
+            </w:pPr>
+          </w:p>
+        </w:tc>
+      </w:tr>
+      <w:tr>
+        <w:trPr>
+          <w:trHeight w:val="489"/>
+        </w:trPr>
+        <w:tc>
+          <w:tcPr>
+            <w:tcW w:w="2677" w:type="dxa"/>
+            <w:tcBorders>
+              <w:top w:val="single" w:sz="8" w:space="0" w:color="FFFFFF"/>
+              <w:left w:val="single" w:sz="8" w:space="0" w:color="FFFFFF"/>
+              <w:bottom w:val="single" w:sz="8" w:space="0" w:color="FFFFFF"/>
+              <w:right w:val="single" w:sz="8" w:space="0" w:color="FFFFFF"/>
+            </w:tcBorders>
+            <w:shd w:val="clear" w:color="auto" w:fill="F2E7E7"/>
+            <w:tcMar>
+              <w:top w:w="72" w:type="dxa"/>
+              <w:left w:w="144" w:type="dxa"/>
+              <w:bottom w:w="72" w:type="dxa"/>
+              <w:right w:w="144" w:type="dxa"/>
+            </w:tcMar>
+            <w:hideMark/>
+          </w:tcPr>
+          <w:p>
+            <w:pPr>
+              <w:ind w:left="360"/>
+            </w:pPr>
+            <w:r>
+              <w:t>Student 2</w:t>
+            </w:r>
+          </w:p>
+        </w:tc>
+        <w:tc>
+          <w:tcPr>
+            <w:tcW w:w="2678" w:type="dxa"/>
+            <w:tcBorders>
+              <w:top w:val="single" w:sz="8" w:space="0" w:color="FFFFFF"/>
+              <w:left w:val="single" w:sz="8" w:space="0" w:color="FFFFFF"/>
+              <w:bottom w:val="single" w:sz="8" w:space="0" w:color="FFFFFF"/>
+              <w:right w:val="single" w:sz="8" w:space="0" w:color="FFFFFF"/>
+            </w:tcBorders>
+            <w:shd w:val="clear" w:color="auto" w:fill="F2E7E7"/>
+            <w:tcMar>
+              <w:top w:w="72" w:type="dxa"/>
+              <w:left w:w="144" w:type="dxa"/>
+              <w:bottom w:w="72" w:type="dxa"/>
+              <w:right w:w="144" w:type="dxa"/>
+            </w:tcMar>
+            <w:hideMark/>
+          </w:tcPr>
+          <w:p>
+            <w:pPr>
+              <w:ind w:left="360"/>
+            </w:pPr>
+          </w:p>
+        </w:tc>
+        <w:tc>
+          <w:tcPr>
+            <w:tcW w:w="2678" w:type="dxa"/>
+            <w:tcBorders>
+              <w:top w:val="single" w:sz="8" w:space="0" w:color="FFFFFF"/>
+              <w:left w:val="single" w:sz="8" w:space="0" w:color="FFFFFF"/>
+              <w:bottom w:val="single" w:sz="8" w:space="0" w:color="FFFFFF"/>
+              <w:right w:val="single" w:sz="8" w:space="0" w:color="FFFFFF"/>
+            </w:tcBorders>
+            <w:shd w:val="clear" w:color="auto" w:fill="F2E7E7"/>
+            <w:tcMar>
+              <w:top w:w="72" w:type="dxa"/>
+              <w:left w:w="144" w:type="dxa"/>
+              <w:bottom w:w="72" w:type="dxa"/>
+              <w:right w:w="144" w:type="dxa"/>
+            </w:tcMar>
+            <w:hideMark/>
+          </w:tcPr>
+          <w:p>
+            <w:pPr>
+              <w:ind w:left="360"/>
+            </w:pPr>
+          </w:p>
+        </w:tc>
+      </w:tr>
+    </w:tbl>
+    <w:p>
+      <w:pPr>
+        <w:ind w:left="360"/>
+      </w:pPr>
+    </w:p>
+    <w:p>
+      <w:pPr>
+        <w:pStyle w:val="ListParagraph"/>
+        <w:numPr>
+          <w:ilvl w:val="0"/>
+          <w:numId w:val="1"/>
+        </w:numPr>
+        <w:rPr>
+          <w:b/>
+        </w:rPr>
+      </w:pPr>
+      <w:r>
+        <w:rPr>
+          <w:b/>
+        </w:rPr>
+        <w:t xml:space="preserve"> Establish Group Communication</w:t>
+      </w:r>
+    </w:p>
+    <w:p>
+      <w:pPr>
+        <w:numPr>
+          <w:ilvl w:val="0"/>
+          <w:numId w:val="4"/>
+        </w:numPr>
+      </w:pPr>
+      <w:r>
+        <w:rPr>
+          <w:bCs/>
+        </w:rPr>
+        <w:t>How will you communicate if someone is absent?</w:t>
+      </w:r>
+    </w:p>
+    <w:p>
+      <w:pPr>
+        <w:numPr>
+          <w:ilvl w:val="0"/>
+          <w:numId w:val="4"/>
+        </w:numPr>
+      </w:pPr>
+      <w:r>
+        <w:rPr>
+          <w:bCs/>
+        </w:rPr>
+        <w:t>How can you share files electronically?</w:t>
+      </w:r>
+    </w:p>
+    <w:p>
+      <w:pPr>
+        <w:ind w:left="360"/>
+      </w:pPr>
+    </w:p>
+    <w:p>
+      <w:pPr>
+        <w:pStyle w:val="ListParagraph"/>
+        <w:numPr>
+          <w:ilvl w:val="0"/>
+          <w:numId w:val="1"/>
+        </w:numPr>
+        <w:rPr>
+          <w:b/>
+        </w:rPr>
+      </w:pPr>
+      <w:r>
+        <w:rPr>
+          <w:b/>
+        </w:rPr>
+        <w:t>Establish Team Norms</w:t>
       </w:r>
       <w:r>
         <w:rPr>
-          <mc:AlternateContent>
-            <mc:Choice Requires="w16se"/>
-            <mc:Fallback>
-              <w:rFonts w:ascii="Segoe UI Emoji" w:eastAsia="Segoe UI Emoji" w:hAnsi="Segoe UI Emoji" w:cs="Segoe UI Emoji"/>
-            </mc:Fallback>
-          </mc:AlternateContent>
+          <w:b/>
         </w:rPr>
-        <mc:AlternateContent>
-          <mc:Choice Requires="w16se">
-            <w16se:symEx w16se:font="Segoe UI Emoji" w16se:char="1F60A"/>
-          </mc:Choice>
-          <mc:Fallback>
-            <w:t>😊</w:t>
-          </mc:Fallback>
-        </mc:AlternateContent>
+        <w:t xml:space="preserve"> – Group contract</w:t>
+      </w:r>
+    </w:p>
+    <w:p>
+      <w:pPr>
+        <w:ind w:left="360"/>
+        <w:rPr>
+          <w:b/>
+        </w:rPr>
+      </w:pPr>
+      <w:r>
+        <w:rPr>
+          <w:b/>
+        </w:rPr>
+        <w:t>Principles of right action, binding upon the members of a group and serving to guide, control, or regulate proper and acceptable behavior.</w:t>
+      </w:r>
+    </w:p>
+    <w:p>
+      <w:pPr>
+        <w:numPr>
+          <w:ilvl w:val="0"/>
+          <w:numId w:val="6"/>
+        </w:numPr>
+      </w:pPr>
+      <w:r>
+        <w:rPr>
+          <w:bCs/>
+        </w:rPr>
+        <w:t>Everyone in the group must agree to the norms</w:t>
+      </w:r>
+    </w:p>
+    <w:p>
+      <w:pPr>
+        <w:numPr>
+          <w:ilvl w:val="0"/>
+          <w:numId w:val="6"/>
+        </w:numPr>
+      </w:pPr>
+      <w:r>
+        <w:rPr>
+          <w:bCs/>
+        </w:rPr>
+        <w:t>You must develop a consequence in case a norm is broken</w:t>
+      </w:r>
+    </w:p>
+    <w:p>
+      <w:pPr>
+        <w:numPr>
+          <w:ilvl w:val="0"/>
+          <w:numId w:val="6"/>
+        </w:numPr>
+      </w:pPr>
+      <w:r>
+        <w:rPr>
+          <w:bCs/>
+        </w:rPr>
+        <w:t>You need at least 3 norms</w:t>
+      </w:r>
+    </w:p>
+    <w:p>
+      <w:pPr>
+        <w:ind w:left="360"/>
+        <w:rPr>
+          <w:b/>
+        </w:rPr>
+      </w:pPr>
+    </w:p>
+    <w:p>
+      <w:pPr>
+        <w:ind w:left="720"/>
+        <w:rPr>
+          <w:b/>
+        </w:rPr>
+      </w:pPr>
+    </w:p>
+    <w:p>
+      <w:pPr>
+        <w:ind w:left="360"/>
+      </w:pPr>
+      <w:proofErr w:type="gramStart"/>
+      <w:r>
+        <w:t>We,_</w:t>
+      </w:r>
+      <w:proofErr w:type="gramEnd"/>
+      <w:r>
+        <w:t xml:space="preserve">__________________, ___________________, _________________  as group members of the </w:t>
       </w:r>
       <w:r>
-        <w:t xml:space="preserve"> </w:t>
+        <w:t>Software dev.</w:t>
       </w:r>
       <w:bookmarkStart w:id="0" w:name="_GoBack"/>
       <w:bookmarkEnd w:id="0"/>
+      <w:r>
+        <w:t xml:space="preserve"> Project ___ agree to follow the above team norms along with class norms to stay committed to completing  the tasks on time and as required.</w:t>
+      </w:r>
     </w:p>
     <w:sectPr>
       <w:pgSz w:w="12240" w:h="15840"/>
@@ -43,6 +507,740 @@
     </w:sectPr>
   </w:body>
 </w:document>
+</file>
+
+<file path=word/numbering.xml><?xml version="1.0" encoding="utf-8"?>
+<w:numbering xmlns:wpc="http://schemas.microsoft.com/office/word/2010/wordprocessingCanvas" xmlns:cx="http://schemas.microsoft.com/office/drawing/2014/chartex" xmlns:cx1="http://schemas.microsoft.com/office/drawing/2015/9/8/chartex" xmlns:cx2="http://schemas.microsoft.com/office/drawing/2015/10/21/chartex" xmlns:cx3="http://schemas.microsoft.com/office/drawing/2016/5/9/chartex" xmlns:cx4="http://schemas.microsoft.com/office/drawing/2016/5/10/chartex" xmlns:cx5="http://schemas.microsoft.com/office/drawing/2016/5/11/chartex" xmlns:cx6="http://schemas.microsoft.com/office/drawing/2016/5/12/chartex" xmlns:cx7="http://schemas.microsoft.com/office/drawing/2016/5/13/chartex" xmlns:cx8="http://schemas.microsoft.com/office/drawing/2016/5/14/chartex" xmlns:mc="http://schemas.openxmlformats.org/markup-compatibility/2006" xmlns:aink="http://schemas.microsoft.com/office/drawing/2016/ink" xmlns:am3d="http://schemas.microsoft.com/office/drawing/2017/model3d" xmlns:o="urn:schemas-microsoft-com:office:office" xmlns:r="http://schemas.openxmlformats.org/officeDocument/2006/relationships" xmlns:m="http://schemas.openxmlformats.org/officeDocument/2006/math" xmlns:v="urn:schemas-microsoft-com:vml" xmlns:wp14="http://schemas.microsoft.com/office/word/2010/wordprocessingDrawing" xmlns:wp="http://schemas.openxmlformats.org/drawingml/2006/wordprocessingDrawing" xmlns:w10="urn:schemas-microsoft-com:office:word" xmlns:w="http://schemas.openxmlformats.org/wordprocessingml/2006/main" xmlns:w14="http://schemas.microsoft.com/office/word/2010/wordml" xmlns:w15="http://schemas.microsoft.com/office/word/2012/wordml" xmlns:w16cid="http://schemas.microsoft.com/office/word/2016/wordml/cid" xmlns:w16se="http://schemas.microsoft.com/office/word/2015/wordml/symex" xmlns:wpg="http://schemas.microsoft.com/office/word/2010/wordprocessingGroup" xmlns:wpi="http://schemas.microsoft.com/office/word/2010/wordprocessingInk" xmlns:wne="http://schemas.microsoft.com/office/word/2006/wordml" xmlns:wps="http://schemas.microsoft.com/office/word/2010/wordprocessingShape" mc:Ignorable="w14 w15 w16se w16cid wp14">
+  <w:abstractNum w:abstractNumId="0" w15:restartNumberingAfterBreak="0">
+    <w:nsid w:val="02436DAD"/>
+    <w:multiLevelType w:val="hybridMultilevel"/>
+    <w:tmpl w:val="C1987BFC"/>
+    <w:lvl w:ilvl="0" w:tplc="E5FC8F92">
+      <w:start w:val="1"/>
+      <w:numFmt w:val="bullet"/>
+      <w:lvlText w:val=""/>
+      <w:lvlJc w:val="left"/>
+      <w:pPr>
+        <w:tabs>
+          <w:tab w:val="num" w:pos="720"/>
+        </w:tabs>
+        <w:ind w:left="720" w:hanging="360"/>
+      </w:pPr>
+      <w:rPr>
+        <w:rFonts w:ascii="Wingdings 3" w:hAnsi="Wingdings 3" w:hint="default"/>
+      </w:rPr>
+    </w:lvl>
+    <w:lvl w:ilvl="1" w:tplc="515A7476" w:tentative="1">
+      <w:start w:val="1"/>
+      <w:numFmt w:val="bullet"/>
+      <w:lvlText w:val=""/>
+      <w:lvlJc w:val="left"/>
+      <w:pPr>
+        <w:tabs>
+          <w:tab w:val="num" w:pos="1440"/>
+        </w:tabs>
+        <w:ind w:left="1440" w:hanging="360"/>
+      </w:pPr>
+      <w:rPr>
+        <w:rFonts w:ascii="Wingdings 3" w:hAnsi="Wingdings 3" w:hint="default"/>
+      </w:rPr>
+    </w:lvl>
+    <w:lvl w:ilvl="2" w:tplc="69B4770C" w:tentative="1">
+      <w:start w:val="1"/>
+      <w:numFmt w:val="bullet"/>
+      <w:lvlText w:val=""/>
+      <w:lvlJc w:val="left"/>
+      <w:pPr>
+        <w:tabs>
+          <w:tab w:val="num" w:pos="2160"/>
+        </w:tabs>
+        <w:ind w:left="2160" w:hanging="360"/>
+      </w:pPr>
+      <w:rPr>
+        <w:rFonts w:ascii="Wingdings 3" w:hAnsi="Wingdings 3" w:hint="default"/>
+      </w:rPr>
+    </w:lvl>
+    <w:lvl w:ilvl="3" w:tplc="A212F44A" w:tentative="1">
+      <w:start w:val="1"/>
+      <w:numFmt w:val="bullet"/>
+      <w:lvlText w:val=""/>
+      <w:lvlJc w:val="left"/>
+      <w:pPr>
+        <w:tabs>
+          <w:tab w:val="num" w:pos="2880"/>
+        </w:tabs>
+        <w:ind w:left="2880" w:hanging="360"/>
+      </w:pPr>
+      <w:rPr>
+        <w:rFonts w:ascii="Wingdings 3" w:hAnsi="Wingdings 3" w:hint="default"/>
+      </w:rPr>
+    </w:lvl>
+    <w:lvl w:ilvl="4" w:tplc="6DE4581E" w:tentative="1">
+      <w:start w:val="1"/>
+      <w:numFmt w:val="bullet"/>
+      <w:lvlText w:val=""/>
+      <w:lvlJc w:val="left"/>
+      <w:pPr>
+        <w:tabs>
+          <w:tab w:val="num" w:pos="3600"/>
+        </w:tabs>
+        <w:ind w:left="3600" w:hanging="360"/>
+      </w:pPr>
+      <w:rPr>
+        <w:rFonts w:ascii="Wingdings 3" w:hAnsi="Wingdings 3" w:hint="default"/>
+      </w:rPr>
+    </w:lvl>
+    <w:lvl w:ilvl="5" w:tplc="D5C09DCC" w:tentative="1">
+      <w:start w:val="1"/>
+      <w:numFmt w:val="bullet"/>
+      <w:lvlText w:val=""/>
+      <w:lvlJc w:val="left"/>
+      <w:pPr>
+        <w:tabs>
+          <w:tab w:val="num" w:pos="4320"/>
+        </w:tabs>
+        <w:ind w:left="4320" w:hanging="360"/>
+      </w:pPr>
+      <w:rPr>
+        <w:rFonts w:ascii="Wingdings 3" w:hAnsi="Wingdings 3" w:hint="default"/>
+      </w:rPr>
+    </w:lvl>
+    <w:lvl w:ilvl="6" w:tplc="099E59FE" w:tentative="1">
+      <w:start w:val="1"/>
+      <w:numFmt w:val="bullet"/>
+      <w:lvlText w:val=""/>
+      <w:lvlJc w:val="left"/>
+      <w:pPr>
+        <w:tabs>
+          <w:tab w:val="num" w:pos="5040"/>
+        </w:tabs>
+        <w:ind w:left="5040" w:hanging="360"/>
+      </w:pPr>
+      <w:rPr>
+        <w:rFonts w:ascii="Wingdings 3" w:hAnsi="Wingdings 3" w:hint="default"/>
+      </w:rPr>
+    </w:lvl>
+    <w:lvl w:ilvl="7" w:tplc="D9C29C78" w:tentative="1">
+      <w:start w:val="1"/>
+      <w:numFmt w:val="bullet"/>
+      <w:lvlText w:val=""/>
+      <w:lvlJc w:val="left"/>
+      <w:pPr>
+        <w:tabs>
+          <w:tab w:val="num" w:pos="5760"/>
+        </w:tabs>
+        <w:ind w:left="5760" w:hanging="360"/>
+      </w:pPr>
+      <w:rPr>
+        <w:rFonts w:ascii="Wingdings 3" w:hAnsi="Wingdings 3" w:hint="default"/>
+      </w:rPr>
+    </w:lvl>
+    <w:lvl w:ilvl="8" w:tplc="4BD6CB70" w:tentative="1">
+      <w:start w:val="1"/>
+      <w:numFmt w:val="bullet"/>
+      <w:lvlText w:val=""/>
+      <w:lvlJc w:val="left"/>
+      <w:pPr>
+        <w:tabs>
+          <w:tab w:val="num" w:pos="6480"/>
+        </w:tabs>
+        <w:ind w:left="6480" w:hanging="360"/>
+      </w:pPr>
+      <w:rPr>
+        <w:rFonts w:ascii="Wingdings 3" w:hAnsi="Wingdings 3" w:hint="default"/>
+      </w:rPr>
+    </w:lvl>
+  </w:abstractNum>
+  <w:abstractNum w:abstractNumId="1" w15:restartNumberingAfterBreak="0">
+    <w:nsid w:val="11FF1E6B"/>
+    <w:multiLevelType w:val="hybridMultilevel"/>
+    <w:tmpl w:val="41446054"/>
+    <w:lvl w:ilvl="0" w:tplc="DA3CC5B8">
+      <w:start w:val="1"/>
+      <w:numFmt w:val="bullet"/>
+      <w:lvlText w:val=""/>
+      <w:lvlJc w:val="left"/>
+      <w:pPr>
+        <w:tabs>
+          <w:tab w:val="num" w:pos="720"/>
+        </w:tabs>
+        <w:ind w:left="720" w:hanging="360"/>
+      </w:pPr>
+      <w:rPr>
+        <w:rFonts w:ascii="Wingdings 3" w:hAnsi="Wingdings 3" w:hint="default"/>
+      </w:rPr>
+    </w:lvl>
+    <w:lvl w:ilvl="1" w:tplc="AFEA1172" w:tentative="1">
+      <w:start w:val="1"/>
+      <w:numFmt w:val="bullet"/>
+      <w:lvlText w:val=""/>
+      <w:lvlJc w:val="left"/>
+      <w:pPr>
+        <w:tabs>
+          <w:tab w:val="num" w:pos="1440"/>
+        </w:tabs>
+        <w:ind w:left="1440" w:hanging="360"/>
+      </w:pPr>
+      <w:rPr>
+        <w:rFonts w:ascii="Wingdings 3" w:hAnsi="Wingdings 3" w:hint="default"/>
+      </w:rPr>
+    </w:lvl>
+    <w:lvl w:ilvl="2" w:tplc="C66A8DAC" w:tentative="1">
+      <w:start w:val="1"/>
+      <w:numFmt w:val="bullet"/>
+      <w:lvlText w:val=""/>
+      <w:lvlJc w:val="left"/>
+      <w:pPr>
+        <w:tabs>
+          <w:tab w:val="num" w:pos="2160"/>
+        </w:tabs>
+        <w:ind w:left="2160" w:hanging="360"/>
+      </w:pPr>
+      <w:rPr>
+        <w:rFonts w:ascii="Wingdings 3" w:hAnsi="Wingdings 3" w:hint="default"/>
+      </w:rPr>
+    </w:lvl>
+    <w:lvl w:ilvl="3" w:tplc="7C901A3E" w:tentative="1">
+      <w:start w:val="1"/>
+      <w:numFmt w:val="bullet"/>
+      <w:lvlText w:val=""/>
+      <w:lvlJc w:val="left"/>
+      <w:pPr>
+        <w:tabs>
+          <w:tab w:val="num" w:pos="2880"/>
+        </w:tabs>
+        <w:ind w:left="2880" w:hanging="360"/>
+      </w:pPr>
+      <w:rPr>
+        <w:rFonts w:ascii="Wingdings 3" w:hAnsi="Wingdings 3" w:hint="default"/>
+      </w:rPr>
+    </w:lvl>
+    <w:lvl w:ilvl="4" w:tplc="12D00C12" w:tentative="1">
+      <w:start w:val="1"/>
+      <w:numFmt w:val="bullet"/>
+      <w:lvlText w:val=""/>
+      <w:lvlJc w:val="left"/>
+      <w:pPr>
+        <w:tabs>
+          <w:tab w:val="num" w:pos="3600"/>
+        </w:tabs>
+        <w:ind w:left="3600" w:hanging="360"/>
+      </w:pPr>
+      <w:rPr>
+        <w:rFonts w:ascii="Wingdings 3" w:hAnsi="Wingdings 3" w:hint="default"/>
+      </w:rPr>
+    </w:lvl>
+    <w:lvl w:ilvl="5" w:tplc="6D8AAE44" w:tentative="1">
+      <w:start w:val="1"/>
+      <w:numFmt w:val="bullet"/>
+      <w:lvlText w:val=""/>
+      <w:lvlJc w:val="left"/>
+      <w:pPr>
+        <w:tabs>
+          <w:tab w:val="num" w:pos="4320"/>
+        </w:tabs>
+        <w:ind w:left="4320" w:hanging="360"/>
+      </w:pPr>
+      <w:rPr>
+        <w:rFonts w:ascii="Wingdings 3" w:hAnsi="Wingdings 3" w:hint="default"/>
+      </w:rPr>
+    </w:lvl>
+    <w:lvl w:ilvl="6" w:tplc="0A12D23A" w:tentative="1">
+      <w:start w:val="1"/>
+      <w:numFmt w:val="bullet"/>
+      <w:lvlText w:val=""/>
+      <w:lvlJc w:val="left"/>
+      <w:pPr>
+        <w:tabs>
+          <w:tab w:val="num" w:pos="5040"/>
+        </w:tabs>
+        <w:ind w:left="5040" w:hanging="360"/>
+      </w:pPr>
+      <w:rPr>
+        <w:rFonts w:ascii="Wingdings 3" w:hAnsi="Wingdings 3" w:hint="default"/>
+      </w:rPr>
+    </w:lvl>
+    <w:lvl w:ilvl="7" w:tplc="A2DA38C2" w:tentative="1">
+      <w:start w:val="1"/>
+      <w:numFmt w:val="bullet"/>
+      <w:lvlText w:val=""/>
+      <w:lvlJc w:val="left"/>
+      <w:pPr>
+        <w:tabs>
+          <w:tab w:val="num" w:pos="5760"/>
+        </w:tabs>
+        <w:ind w:left="5760" w:hanging="360"/>
+      </w:pPr>
+      <w:rPr>
+        <w:rFonts w:ascii="Wingdings 3" w:hAnsi="Wingdings 3" w:hint="default"/>
+      </w:rPr>
+    </w:lvl>
+    <w:lvl w:ilvl="8" w:tplc="E0744830" w:tentative="1">
+      <w:start w:val="1"/>
+      <w:numFmt w:val="bullet"/>
+      <w:lvlText w:val=""/>
+      <w:lvlJc w:val="left"/>
+      <w:pPr>
+        <w:tabs>
+          <w:tab w:val="num" w:pos="6480"/>
+        </w:tabs>
+        <w:ind w:left="6480" w:hanging="360"/>
+      </w:pPr>
+      <w:rPr>
+        <w:rFonts w:ascii="Wingdings 3" w:hAnsi="Wingdings 3" w:hint="default"/>
+      </w:rPr>
+    </w:lvl>
+  </w:abstractNum>
+  <w:abstractNum w:abstractNumId="2" w15:restartNumberingAfterBreak="0">
+    <w:nsid w:val="21E5076A"/>
+    <w:multiLevelType w:val="hybridMultilevel"/>
+    <w:tmpl w:val="525C1AA4"/>
+    <w:lvl w:ilvl="0" w:tplc="04090001">
+      <w:start w:val="1"/>
+      <w:numFmt w:val="bullet"/>
+      <w:lvlText w:val=""/>
+      <w:lvlJc w:val="left"/>
+      <w:pPr>
+        <w:ind w:left="1080" w:hanging="360"/>
+      </w:pPr>
+      <w:rPr>
+        <w:rFonts w:ascii="Symbol" w:hAnsi="Symbol" w:hint="default"/>
+      </w:rPr>
+    </w:lvl>
+    <w:lvl w:ilvl="1" w:tplc="04090019" w:tentative="1">
+      <w:start w:val="1"/>
+      <w:numFmt w:val="lowerLetter"/>
+      <w:lvlText w:val="%2."/>
+      <w:lvlJc w:val="left"/>
+      <w:pPr>
+        <w:ind w:left="1800" w:hanging="360"/>
+      </w:pPr>
+    </w:lvl>
+    <w:lvl w:ilvl="2" w:tplc="0409001B" w:tentative="1">
+      <w:start w:val="1"/>
+      <w:numFmt w:val="lowerRoman"/>
+      <w:lvlText w:val="%3."/>
+      <w:lvlJc w:val="right"/>
+      <w:pPr>
+        <w:ind w:left="2520" w:hanging="180"/>
+      </w:pPr>
+    </w:lvl>
+    <w:lvl w:ilvl="3" w:tplc="0409000F" w:tentative="1">
+      <w:start w:val="1"/>
+      <w:numFmt w:val="decimal"/>
+      <w:lvlText w:val="%4."/>
+      <w:lvlJc w:val="left"/>
+      <w:pPr>
+        <w:ind w:left="3240" w:hanging="360"/>
+      </w:pPr>
+    </w:lvl>
+    <w:lvl w:ilvl="4" w:tplc="04090019" w:tentative="1">
+      <w:start w:val="1"/>
+      <w:numFmt w:val="lowerLetter"/>
+      <w:lvlText w:val="%5."/>
+      <w:lvlJc w:val="left"/>
+      <w:pPr>
+        <w:ind w:left="3960" w:hanging="360"/>
+      </w:pPr>
+    </w:lvl>
+    <w:lvl w:ilvl="5" w:tplc="0409001B" w:tentative="1">
+      <w:start w:val="1"/>
+      <w:numFmt w:val="lowerRoman"/>
+      <w:lvlText w:val="%6."/>
+      <w:lvlJc w:val="right"/>
+      <w:pPr>
+        <w:ind w:left="4680" w:hanging="180"/>
+      </w:pPr>
+    </w:lvl>
+    <w:lvl w:ilvl="6" w:tplc="0409000F" w:tentative="1">
+      <w:start w:val="1"/>
+      <w:numFmt w:val="decimal"/>
+      <w:lvlText w:val="%7."/>
+      <w:lvlJc w:val="left"/>
+      <w:pPr>
+        <w:ind w:left="5400" w:hanging="360"/>
+      </w:pPr>
+    </w:lvl>
+    <w:lvl w:ilvl="7" w:tplc="04090019" w:tentative="1">
+      <w:start w:val="1"/>
+      <w:numFmt w:val="lowerLetter"/>
+      <w:lvlText w:val="%8."/>
+      <w:lvlJc w:val="left"/>
+      <w:pPr>
+        <w:ind w:left="6120" w:hanging="360"/>
+      </w:pPr>
+    </w:lvl>
+    <w:lvl w:ilvl="8" w:tplc="0409001B" w:tentative="1">
+      <w:start w:val="1"/>
+      <w:numFmt w:val="lowerRoman"/>
+      <w:lvlText w:val="%9."/>
+      <w:lvlJc w:val="right"/>
+      <w:pPr>
+        <w:ind w:left="6840" w:hanging="180"/>
+      </w:pPr>
+    </w:lvl>
+  </w:abstractNum>
+  <w:abstractNum w:abstractNumId="3" w15:restartNumberingAfterBreak="0">
+    <w:nsid w:val="3377096A"/>
+    <w:multiLevelType w:val="hybridMultilevel"/>
+    <w:tmpl w:val="22D6E95C"/>
+    <w:lvl w:ilvl="0" w:tplc="04090001">
+      <w:start w:val="1"/>
+      <w:numFmt w:val="bullet"/>
+      <w:lvlText w:val=""/>
+      <w:lvlJc w:val="left"/>
+      <w:pPr>
+        <w:ind w:left="1080" w:hanging="360"/>
+      </w:pPr>
+      <w:rPr>
+        <w:rFonts w:ascii="Symbol" w:hAnsi="Symbol" w:hint="default"/>
+      </w:rPr>
+    </w:lvl>
+    <w:lvl w:ilvl="1" w:tplc="04090003" w:tentative="1">
+      <w:start w:val="1"/>
+      <w:numFmt w:val="bullet"/>
+      <w:lvlText w:val="o"/>
+      <w:lvlJc w:val="left"/>
+      <w:pPr>
+        <w:ind w:left="1800" w:hanging="360"/>
+      </w:pPr>
+      <w:rPr>
+        <w:rFonts w:ascii="Courier New" w:hAnsi="Courier New" w:cs="Courier New" w:hint="default"/>
+      </w:rPr>
+    </w:lvl>
+    <w:lvl w:ilvl="2" w:tplc="04090005" w:tentative="1">
+      <w:start w:val="1"/>
+      <w:numFmt w:val="bullet"/>
+      <w:lvlText w:val=""/>
+      <w:lvlJc w:val="left"/>
+      <w:pPr>
+        <w:ind w:left="2520" w:hanging="360"/>
+      </w:pPr>
+      <w:rPr>
+        <w:rFonts w:ascii="Wingdings" w:hAnsi="Wingdings" w:hint="default"/>
+      </w:rPr>
+    </w:lvl>
+    <w:lvl w:ilvl="3" w:tplc="04090001" w:tentative="1">
+      <w:start w:val="1"/>
+      <w:numFmt w:val="bullet"/>
+      <w:lvlText w:val=""/>
+      <w:lvlJc w:val="left"/>
+      <w:pPr>
+        <w:ind w:left="3240" w:hanging="360"/>
+      </w:pPr>
+      <w:rPr>
+        <w:rFonts w:ascii="Symbol" w:hAnsi="Symbol" w:hint="default"/>
+      </w:rPr>
+    </w:lvl>
+    <w:lvl w:ilvl="4" w:tplc="04090003" w:tentative="1">
+      <w:start w:val="1"/>
+      <w:numFmt w:val="bullet"/>
+      <w:lvlText w:val="o"/>
+      <w:lvlJc w:val="left"/>
+      <w:pPr>
+        <w:ind w:left="3960" w:hanging="360"/>
+      </w:pPr>
+      <w:rPr>
+        <w:rFonts w:ascii="Courier New" w:hAnsi="Courier New" w:cs="Courier New" w:hint="default"/>
+      </w:rPr>
+    </w:lvl>
+    <w:lvl w:ilvl="5" w:tplc="04090005" w:tentative="1">
+      <w:start w:val="1"/>
+      <w:numFmt w:val="bullet"/>
+      <w:lvlText w:val=""/>
+      <w:lvlJc w:val="left"/>
+      <w:pPr>
+        <w:ind w:left="4680" w:hanging="360"/>
+      </w:pPr>
+      <w:rPr>
+        <w:rFonts w:ascii="Wingdings" w:hAnsi="Wingdings" w:hint="default"/>
+      </w:rPr>
+    </w:lvl>
+    <w:lvl w:ilvl="6" w:tplc="04090001" w:tentative="1">
+      <w:start w:val="1"/>
+      <w:numFmt w:val="bullet"/>
+      <w:lvlText w:val=""/>
+      <w:lvlJc w:val="left"/>
+      <w:pPr>
+        <w:ind w:left="5400" w:hanging="360"/>
+      </w:pPr>
+      <w:rPr>
+        <w:rFonts w:ascii="Symbol" w:hAnsi="Symbol" w:hint="default"/>
+      </w:rPr>
+    </w:lvl>
+    <w:lvl w:ilvl="7" w:tplc="04090003" w:tentative="1">
+      <w:start w:val="1"/>
+      <w:numFmt w:val="bullet"/>
+      <w:lvlText w:val="o"/>
+      <w:lvlJc w:val="left"/>
+      <w:pPr>
+        <w:ind w:left="6120" w:hanging="360"/>
+      </w:pPr>
+      <w:rPr>
+        <w:rFonts w:ascii="Courier New" w:hAnsi="Courier New" w:cs="Courier New" w:hint="default"/>
+      </w:rPr>
+    </w:lvl>
+    <w:lvl w:ilvl="8" w:tplc="04090005" w:tentative="1">
+      <w:start w:val="1"/>
+      <w:numFmt w:val="bullet"/>
+      <w:lvlText w:val=""/>
+      <w:lvlJc w:val="left"/>
+      <w:pPr>
+        <w:ind w:left="6840" w:hanging="360"/>
+      </w:pPr>
+      <w:rPr>
+        <w:rFonts w:ascii="Wingdings" w:hAnsi="Wingdings" w:hint="default"/>
+      </w:rPr>
+    </w:lvl>
+  </w:abstractNum>
+  <w:abstractNum w:abstractNumId="4" w15:restartNumberingAfterBreak="0">
+    <w:nsid w:val="37D63DA9"/>
+    <w:multiLevelType w:val="hybridMultilevel"/>
+    <w:tmpl w:val="8CD8A0B4"/>
+    <w:lvl w:ilvl="0" w:tplc="C91CBB82">
+      <w:start w:val="1"/>
+      <w:numFmt w:val="bullet"/>
+      <w:lvlText w:val=""/>
+      <w:lvlJc w:val="left"/>
+      <w:pPr>
+        <w:tabs>
+          <w:tab w:val="num" w:pos="720"/>
+        </w:tabs>
+        <w:ind w:left="720" w:hanging="360"/>
+      </w:pPr>
+      <w:rPr>
+        <w:rFonts w:ascii="Wingdings 3" w:hAnsi="Wingdings 3" w:hint="default"/>
+      </w:rPr>
+    </w:lvl>
+    <w:lvl w:ilvl="1" w:tplc="E60AC46C" w:tentative="1">
+      <w:start w:val="1"/>
+      <w:numFmt w:val="bullet"/>
+      <w:lvlText w:val=""/>
+      <w:lvlJc w:val="left"/>
+      <w:pPr>
+        <w:tabs>
+          <w:tab w:val="num" w:pos="1440"/>
+        </w:tabs>
+        <w:ind w:left="1440" w:hanging="360"/>
+      </w:pPr>
+      <w:rPr>
+        <w:rFonts w:ascii="Wingdings 3" w:hAnsi="Wingdings 3" w:hint="default"/>
+      </w:rPr>
+    </w:lvl>
+    <w:lvl w:ilvl="2" w:tplc="E8DCFAAE" w:tentative="1">
+      <w:start w:val="1"/>
+      <w:numFmt w:val="bullet"/>
+      <w:lvlText w:val=""/>
+      <w:lvlJc w:val="left"/>
+      <w:pPr>
+        <w:tabs>
+          <w:tab w:val="num" w:pos="2160"/>
+        </w:tabs>
+        <w:ind w:left="2160" w:hanging="360"/>
+      </w:pPr>
+      <w:rPr>
+        <w:rFonts w:ascii="Wingdings 3" w:hAnsi="Wingdings 3" w:hint="default"/>
+      </w:rPr>
+    </w:lvl>
+    <w:lvl w:ilvl="3" w:tplc="9F700434" w:tentative="1">
+      <w:start w:val="1"/>
+      <w:numFmt w:val="bullet"/>
+      <w:lvlText w:val=""/>
+      <w:lvlJc w:val="left"/>
+      <w:pPr>
+        <w:tabs>
+          <w:tab w:val="num" w:pos="2880"/>
+        </w:tabs>
+        <w:ind w:left="2880" w:hanging="360"/>
+      </w:pPr>
+      <w:rPr>
+        <w:rFonts w:ascii="Wingdings 3" w:hAnsi="Wingdings 3" w:hint="default"/>
+      </w:rPr>
+    </w:lvl>
+    <w:lvl w:ilvl="4" w:tplc="A1F82360" w:tentative="1">
+      <w:start w:val="1"/>
+      <w:numFmt w:val="bullet"/>
+      <w:lvlText w:val=""/>
+      <w:lvlJc w:val="left"/>
+      <w:pPr>
+        <w:tabs>
+          <w:tab w:val="num" w:pos="3600"/>
+        </w:tabs>
+        <w:ind w:left="3600" w:hanging="360"/>
+      </w:pPr>
+      <w:rPr>
+        <w:rFonts w:ascii="Wingdings 3" w:hAnsi="Wingdings 3" w:hint="default"/>
+      </w:rPr>
+    </w:lvl>
+    <w:lvl w:ilvl="5" w:tplc="A4ACD80A" w:tentative="1">
+      <w:start w:val="1"/>
+      <w:numFmt w:val="bullet"/>
+      <w:lvlText w:val=""/>
+      <w:lvlJc w:val="left"/>
+      <w:pPr>
+        <w:tabs>
+          <w:tab w:val="num" w:pos="4320"/>
+        </w:tabs>
+        <w:ind w:left="4320" w:hanging="360"/>
+      </w:pPr>
+      <w:rPr>
+        <w:rFonts w:ascii="Wingdings 3" w:hAnsi="Wingdings 3" w:hint="default"/>
+      </w:rPr>
+    </w:lvl>
+    <w:lvl w:ilvl="6" w:tplc="A00EA5E0" w:tentative="1">
+      <w:start w:val="1"/>
+      <w:numFmt w:val="bullet"/>
+      <w:lvlText w:val=""/>
+      <w:lvlJc w:val="left"/>
+      <w:pPr>
+        <w:tabs>
+          <w:tab w:val="num" w:pos="5040"/>
+        </w:tabs>
+        <w:ind w:left="5040" w:hanging="360"/>
+      </w:pPr>
+      <w:rPr>
+        <w:rFonts w:ascii="Wingdings 3" w:hAnsi="Wingdings 3" w:hint="default"/>
+      </w:rPr>
+    </w:lvl>
+    <w:lvl w:ilvl="7" w:tplc="368C2040" w:tentative="1">
+      <w:start w:val="1"/>
+      <w:numFmt w:val="bullet"/>
+      <w:lvlText w:val=""/>
+      <w:lvlJc w:val="left"/>
+      <w:pPr>
+        <w:tabs>
+          <w:tab w:val="num" w:pos="5760"/>
+        </w:tabs>
+        <w:ind w:left="5760" w:hanging="360"/>
+      </w:pPr>
+      <w:rPr>
+        <w:rFonts w:ascii="Wingdings 3" w:hAnsi="Wingdings 3" w:hint="default"/>
+      </w:rPr>
+    </w:lvl>
+    <w:lvl w:ilvl="8" w:tplc="82464696" w:tentative="1">
+      <w:start w:val="1"/>
+      <w:numFmt w:val="bullet"/>
+      <w:lvlText w:val=""/>
+      <w:lvlJc w:val="left"/>
+      <w:pPr>
+        <w:tabs>
+          <w:tab w:val="num" w:pos="6480"/>
+        </w:tabs>
+        <w:ind w:left="6480" w:hanging="360"/>
+      </w:pPr>
+      <w:rPr>
+        <w:rFonts w:ascii="Wingdings 3" w:hAnsi="Wingdings 3" w:hint="default"/>
+      </w:rPr>
+    </w:lvl>
+  </w:abstractNum>
+  <w:abstractNum w:abstractNumId="5" w15:restartNumberingAfterBreak="0">
+    <w:nsid w:val="397E6534"/>
+    <w:multiLevelType w:val="hybridMultilevel"/>
+    <w:tmpl w:val="F7645228"/>
+    <w:lvl w:ilvl="0" w:tplc="0409000F">
+      <w:start w:val="1"/>
+      <w:numFmt w:val="decimal"/>
+      <w:lvlText w:val="%1."/>
+      <w:lvlJc w:val="left"/>
+      <w:pPr>
+        <w:ind w:left="720" w:hanging="360"/>
+      </w:pPr>
+      <w:rPr>
+        <w:rFonts w:hint="default"/>
+      </w:rPr>
+    </w:lvl>
+    <w:lvl w:ilvl="1" w:tplc="04090019" w:tentative="1">
+      <w:start w:val="1"/>
+      <w:numFmt w:val="lowerLetter"/>
+      <w:lvlText w:val="%2."/>
+      <w:lvlJc w:val="left"/>
+      <w:pPr>
+        <w:ind w:left="1440" w:hanging="360"/>
+      </w:pPr>
+    </w:lvl>
+    <w:lvl w:ilvl="2" w:tplc="0409001B" w:tentative="1">
+      <w:start w:val="1"/>
+      <w:numFmt w:val="lowerRoman"/>
+      <w:lvlText w:val="%3."/>
+      <w:lvlJc w:val="right"/>
+      <w:pPr>
+        <w:ind w:left="2160" w:hanging="180"/>
+      </w:pPr>
+    </w:lvl>
+    <w:lvl w:ilvl="3" w:tplc="0409000F" w:tentative="1">
+      <w:start w:val="1"/>
+      <w:numFmt w:val="decimal"/>
+      <w:lvlText w:val="%4."/>
+      <w:lvlJc w:val="left"/>
+      <w:pPr>
+        <w:ind w:left="2880" w:hanging="360"/>
+      </w:pPr>
+    </w:lvl>
+    <w:lvl w:ilvl="4" w:tplc="04090019" w:tentative="1">
+      <w:start w:val="1"/>
+      <w:numFmt w:val="lowerLetter"/>
+      <w:lvlText w:val="%5."/>
+      <w:lvlJc w:val="left"/>
+      <w:pPr>
+        <w:ind w:left="3600" w:hanging="360"/>
+      </w:pPr>
+    </w:lvl>
+    <w:lvl w:ilvl="5" w:tplc="0409001B" w:tentative="1">
+      <w:start w:val="1"/>
+      <w:numFmt w:val="lowerRoman"/>
+      <w:lvlText w:val="%6."/>
+      <w:lvlJc w:val="right"/>
+      <w:pPr>
+        <w:ind w:left="4320" w:hanging="180"/>
+      </w:pPr>
+    </w:lvl>
+    <w:lvl w:ilvl="6" w:tplc="0409000F" w:tentative="1">
+      <w:start w:val="1"/>
+      <w:numFmt w:val="decimal"/>
+      <w:lvlText w:val="%7."/>
+      <w:lvlJc w:val="left"/>
+      <w:pPr>
+        <w:ind w:left="5040" w:hanging="360"/>
+      </w:pPr>
+    </w:lvl>
+    <w:lvl w:ilvl="7" w:tplc="04090019" w:tentative="1">
+      <w:start w:val="1"/>
+      <w:numFmt w:val="lowerLetter"/>
+      <w:lvlText w:val="%8."/>
+      <w:lvlJc w:val="left"/>
+      <w:pPr>
+        <w:ind w:left="5760" w:hanging="360"/>
+      </w:pPr>
+    </w:lvl>
+    <w:lvl w:ilvl="8" w:tplc="0409001B" w:tentative="1">
+      <w:start w:val="1"/>
+      <w:numFmt w:val="lowerRoman"/>
+      <w:lvlText w:val="%9."/>
+      <w:lvlJc w:val="right"/>
+      <w:pPr>
+        <w:ind w:left="6480" w:hanging="180"/>
+      </w:pPr>
+    </w:lvl>
+  </w:abstractNum>
+  <w:num w:numId="1">
+    <w:abstractNumId w:val="5"/>
+  </w:num>
+  <w:num w:numId="2">
+    <w:abstractNumId w:val="3"/>
+  </w:num>
+  <w:num w:numId="3">
+    <w:abstractNumId w:val="4"/>
+  </w:num>
+  <w:num w:numId="4">
+    <w:abstractNumId w:val="2"/>
+  </w:num>
+  <w:num w:numId="5">
+    <w:abstractNumId w:val="0"/>
+  </w:num>
+  <w:num w:numId="6">
+    <w:abstractNumId w:val="1"/>
+  </w:num>
+</w:numbering>
 </file>
 
 <file path=word/styles.xml><?xml version="1.0" encoding="utf-8"?>
@@ -168,7 +1366,6 @@
     <w:lsdException w:name="HTML Sample" w:semiHidden="1" w:unhideWhenUsed="1"/>
     <w:lsdException w:name="HTML Typewriter" w:semiHidden="1" w:unhideWhenUsed="1"/>
     <w:lsdException w:name="HTML Variable" w:semiHidden="1" w:unhideWhenUsed="1"/>
-    <w:lsdException w:name="Normal Table" w:semiHidden="1" w:unhideWhenUsed="1"/>
     <w:lsdException w:name="annotation subject" w:semiHidden="1" w:unhideWhenUsed="1"/>
     <w:lsdException w:name="No List" w:semiHidden="1" w:unhideWhenUsed="1"/>
     <w:lsdException w:name="Outline List 1" w:semiHidden="1" w:unhideWhenUsed="1"/>
@@ -212,10 +1409,8 @@
     <w:lsdException w:name="Table Elegant" w:semiHidden="1" w:unhideWhenUsed="1"/>
     <w:lsdException w:name="Table Professional" w:semiHidden="1" w:unhideWhenUsed="1"/>
     <w:lsdException w:name="Table Subtle 1" w:semiHidden="1" w:unhideWhenUsed="1"/>
-    <w:lsdException w:name="Table Subtle 2" w:semiHidden="1" w:unhideWhenUsed="1"/>
     <w:lsdException w:name="Table Web 1" w:semiHidden="1" w:unhideWhenUsed="1"/>
     <w:lsdException w:name="Table Web 2" w:semiHidden="1" w:unhideWhenUsed="1"/>
-    <w:lsdException w:name="Table Web 3" w:semiHidden="1" w:unhideWhenUsed="1"/>
     <w:lsdException w:name="Balloon Text" w:semiHidden="1" w:unhideWhenUsed="1"/>
     <w:lsdException w:name="Table Grid" w:uiPriority="39"/>
     <w:lsdException w:name="Table Theme" w:semiHidden="1" w:unhideWhenUsed="1"/>
@@ -469,6 +1664,51 @@
     <w:uiPriority w:val="99"/>
     <w:semiHidden/>
     <w:unhideWhenUsed/>
+  </w:style>
+  <w:style w:type="paragraph" w:styleId="Title">
+    <w:name w:val="Title"/>
+    <w:basedOn w:val="Normal"/>
+    <w:next w:val="Normal"/>
+    <w:link w:val="TitleChar"/>
+    <w:uiPriority w:val="10"/>
+    <w:qFormat/>
+    <w:rsid w:val="00225FA2"/>
+    <w:pPr>
+      <w:spacing w:after="0" w:line="240" w:lineRule="auto"/>
+      <w:contextualSpacing/>
+    </w:pPr>
+    <w:rPr>
+      <w:rFonts w:asciiTheme="majorHAnsi" w:eastAsiaTheme="majorEastAsia" w:hAnsiTheme="majorHAnsi" w:cstheme="majorBidi"/>
+      <w:spacing w:val="-10"/>
+      <w:kern w:val="28"/>
+      <w:sz w:val="56"/>
+      <w:szCs w:val="56"/>
+    </w:rPr>
+  </w:style>
+  <w:style w:type="character" w:customStyle="1" w:styleId="TitleChar">
+    <w:name w:val="Title Char"/>
+    <w:basedOn w:val="DefaultParagraphFont"/>
+    <w:link w:val="Title"/>
+    <w:uiPriority w:val="10"/>
+    <w:rsid w:val="00225FA2"/>
+    <w:rPr>
+      <w:rFonts w:asciiTheme="majorHAnsi" w:eastAsiaTheme="majorEastAsia" w:hAnsiTheme="majorHAnsi" w:cstheme="majorBidi"/>
+      <w:spacing w:val="-10"/>
+      <w:kern w:val="28"/>
+      <w:sz w:val="56"/>
+      <w:szCs w:val="56"/>
+    </w:rPr>
+  </w:style>
+  <w:style w:type="paragraph" w:styleId="ListParagraph">
+    <w:name w:val="List Paragraph"/>
+    <w:basedOn w:val="Normal"/>
+    <w:uiPriority w:val="34"/>
+    <w:qFormat/>
+    <w:rsid w:val="00225FA2"/>
+    <w:pPr>
+      <w:ind w:left="720"/>
+      <w:contextualSpacing/>
+    </w:pPr>
   </w:style>
 </w:styles>
 </file>

</xml_diff>